<commit_message>
Minor Changes in JavaDoc
</commit_message>
<xml_diff>
--- a/Project Doc/Coding Standards.docx
+++ b/Project Doc/Coding Standards.docx
@@ -73,8 +73,17 @@
           <w:sz w:val="28"/>
           <w:szCs w:val="28"/>
         </w:rPr>
-        <w:t>By Dr. Joey Paquet</w:t>
-      </w:r>
+        <w:t xml:space="preserve">By Dr. Joey </w:t>
+      </w:r>
+      <w:proofErr w:type="spellStart"/>
+      <w:r>
+        <w:rPr>
+          <w:sz w:val="28"/>
+          <w:szCs w:val="28"/>
+        </w:rPr>
+        <w:t>Paquet</w:t>
+      </w:r>
+      <w:proofErr w:type="spellEnd"/>
     </w:p>
     <w:p>
       <w:pPr>
@@ -159,8 +168,6 @@
         </w:rPr>
         <w:t xml:space="preserve">                        </w:t>
       </w:r>
-      <w:bookmarkStart w:id="1" w:name="_GoBack"/>
-      <w:bookmarkEnd w:id="1"/>
       <w:r>
         <w:rPr>
           <w:b/>
@@ -272,7 +279,6 @@
     </w:p>
     <w:tbl>
       <w:tblPr>
-        <w:tblStyle w:val="a"/>
         <w:tblW w:w="9350" w:type="dxa"/>
         <w:tblInd w:w="122" w:type="dxa"/>
         <w:tblBorders>
@@ -411,7 +417,7 @@
                 <w:szCs w:val="24"/>
               </w:rPr>
               <w:tab/>
-              <w:t>40047970</w:t>
+              <w:t xml:space="preserve">      40047970</w:t>
             </w:r>
           </w:p>
         </w:tc>
@@ -458,12 +464,21 @@
                 <w:szCs w:val="23"/>
               </w:rPr>
             </w:pPr>
+            <w:proofErr w:type="spellStart"/>
             <w:r>
               <w:rPr>
                 <w:sz w:val="23"/>
                 <w:szCs w:val="23"/>
               </w:rPr>
-              <w:t>Karthik B P</w:t>
+              <w:t>Karthik</w:t>
+            </w:r>
+            <w:proofErr w:type="spellEnd"/>
+            <w:r>
+              <w:rPr>
+                <w:sz w:val="23"/>
+                <w:szCs w:val="23"/>
+              </w:rPr>
+              <w:t xml:space="preserve"> B P</w:t>
             </w:r>
           </w:p>
           <w:p>
@@ -541,7 +556,7 @@
                 <w:sz w:val="24"/>
                 <w:szCs w:val="24"/>
               </w:rPr>
-              <w:t>40094485</w:t>
+              <w:t xml:space="preserve">             40094485</w:t>
             </w:r>
           </w:p>
         </w:tc>
@@ -594,8 +609,17 @@
                 <w:sz w:val="24"/>
                 <w:szCs w:val="24"/>
               </w:rPr>
-              <w:t>Krishnan Krishnamoorthy</w:t>
+              <w:t xml:space="preserve">Krishnan </w:t>
             </w:r>
+            <w:proofErr w:type="spellStart"/>
+            <w:r>
+              <w:rPr>
+                <w:sz w:val="24"/>
+                <w:szCs w:val="24"/>
+              </w:rPr>
+              <w:t>Krishnamoorthy</w:t>
+            </w:r>
+            <w:proofErr w:type="spellEnd"/>
           </w:p>
           <w:p>
             <w:pPr>
@@ -660,7 +684,7 @@
                 <w:sz w:val="24"/>
                 <w:szCs w:val="24"/>
               </w:rPr>
-              <w:t>40089054</w:t>
+              <w:t xml:space="preserve">             40089054</w:t>
             </w:r>
           </w:p>
         </w:tc>
@@ -713,7 +737,23 @@
                 <w:sz w:val="24"/>
                 <w:szCs w:val="24"/>
               </w:rPr>
-              <w:t>Charles Jebalitherson Augustin Moses</w:t>
+              <w:t xml:space="preserve">Charles </w:t>
+            </w:r>
+            <w:proofErr w:type="spellStart"/>
+            <w:r>
+              <w:rPr>
+                <w:sz w:val="24"/>
+                <w:szCs w:val="24"/>
+              </w:rPr>
+              <w:t>Jebalitherson</w:t>
+            </w:r>
+            <w:proofErr w:type="spellEnd"/>
+            <w:r>
+              <w:rPr>
+                <w:sz w:val="24"/>
+                <w:szCs w:val="24"/>
+              </w:rPr>
+              <w:t xml:space="preserve"> Augustin Moses</w:t>
             </w:r>
           </w:p>
           <w:p>
@@ -797,7 +837,7 @@
                 <w:sz w:val="24"/>
                 <w:szCs w:val="24"/>
               </w:rPr>
-              <w:t>40084105</w:t>
+              <w:t xml:space="preserve">             40084105</w:t>
             </w:r>
           </w:p>
         </w:tc>
@@ -891,6 +931,31 @@
               </w:rPr>
             </w:pPr>
           </w:p>
+          <w:p>
+            <w:pPr>
+              <w:pBdr>
+                <w:top w:val="nil"/>
+                <w:left w:val="nil"/>
+                <w:bottom w:val="nil"/>
+                <w:right w:val="nil"/>
+                <w:between w:val="nil"/>
+              </w:pBdr>
+              <w:spacing w:before="10"/>
+              <w:rPr>
+                <w:color w:val="000000"/>
+                <w:sz w:val="23"/>
+                <w:szCs w:val="23"/>
+              </w:rPr>
+            </w:pPr>
+            <w:r>
+              <w:rPr>
+                <w:color w:val="000000"/>
+                <w:sz w:val="23"/>
+                <w:szCs w:val="23"/>
+              </w:rPr>
+              <w:t xml:space="preserve">                     40093648</w:t>
+            </w:r>
+          </w:p>
         </w:tc>
       </w:tr>
     </w:tbl>
@@ -902,6 +967,8 @@
           <w:szCs w:val="24"/>
         </w:rPr>
       </w:pPr>
+      <w:bookmarkStart w:id="1" w:name="_GoBack"/>
+      <w:bookmarkEnd w:id="1"/>
     </w:p>
     <w:p>
       <w:pPr>
@@ -1259,7 +1326,25 @@
           <w:sz w:val="24"/>
           <w:szCs w:val="24"/>
         </w:rPr>
-        <w:t>The code should indented as per standards to improve code readability.</w:t>
+        <w:t xml:space="preserve">The code should </w:t>
+      </w:r>
+      <w:proofErr w:type="gramStart"/>
+      <w:r>
+        <w:rPr>
+          <w:rFonts w:ascii="Calibri" w:eastAsia="Calibri" w:hAnsi="Calibri" w:cs="Calibri"/>
+          <w:sz w:val="24"/>
+          <w:szCs w:val="24"/>
+        </w:rPr>
+        <w:t>indented</w:t>
+      </w:r>
+      <w:proofErr w:type="gramEnd"/>
+      <w:r>
+        <w:rPr>
+          <w:rFonts w:ascii="Calibri" w:eastAsia="Calibri" w:hAnsi="Calibri" w:cs="Calibri"/>
+          <w:sz w:val="24"/>
+          <w:szCs w:val="24"/>
+        </w:rPr>
+        <w:t xml:space="preserve"> as per standards to improve code readability.</w:t>
       </w:r>
     </w:p>
     <w:p>
@@ -1326,7 +1411,25 @@
           <w:sz w:val="24"/>
           <w:szCs w:val="24"/>
         </w:rPr>
-        <w:t>The package name should be in lowercase. For this project, every package name starts with com.risk6441 and then append with the functionality that the classes in package are going to implement.</w:t>
+        <w:t xml:space="preserve">The package name should be in lowercase. For this project, every package name starts with </w:t>
+      </w:r>
+      <w:proofErr w:type="gramStart"/>
+      <w:r>
+        <w:rPr>
+          <w:rFonts w:ascii="Calibri" w:eastAsia="Calibri" w:hAnsi="Calibri" w:cs="Calibri"/>
+          <w:sz w:val="24"/>
+          <w:szCs w:val="24"/>
+        </w:rPr>
+        <w:t>com.risk</w:t>
+      </w:r>
+      <w:proofErr w:type="gramEnd"/>
+      <w:r>
+        <w:rPr>
+          <w:rFonts w:ascii="Calibri" w:eastAsia="Calibri" w:hAnsi="Calibri" w:cs="Calibri"/>
+          <w:sz w:val="24"/>
+          <w:szCs w:val="24"/>
+        </w:rPr>
+        <w:t>6441 and then append with the functionality that the classes in package are going to implement.</w:t>
       </w:r>
       <w:r>
         <w:rPr>
@@ -1344,6 +1447,7 @@
         </w:rPr>
         <w:t xml:space="preserve">ex. </w:t>
       </w:r>
+      <w:proofErr w:type="gramStart"/>
       <w:r>
         <w:rPr>
           <w:rFonts w:ascii="Calibri" w:eastAsia="Calibri" w:hAnsi="Calibri" w:cs="Calibri"/>
@@ -1353,6 +1457,7 @@
         </w:rPr>
         <w:t>com.risk6441.maputils</w:t>
       </w:r>
+      <w:proofErr w:type="gramEnd"/>
     </w:p>
     <w:p>
       <w:pPr>
@@ -1475,8 +1580,19 @@
           <w:sz w:val="24"/>
           <w:szCs w:val="24"/>
         </w:rPr>
-        <w:t>Classes have been named as per their functionality..</w:t>
-      </w:r>
+        <w:t xml:space="preserve">Classes have been named as per their </w:t>
+      </w:r>
+      <w:proofErr w:type="gramStart"/>
+      <w:r>
+        <w:rPr>
+          <w:rFonts w:ascii="Calibri" w:eastAsia="Calibri" w:hAnsi="Calibri" w:cs="Calibri"/>
+          <w:color w:val="000000"/>
+          <w:sz w:val="24"/>
+          <w:szCs w:val="24"/>
+        </w:rPr>
+        <w:t>functionality..</w:t>
+      </w:r>
+      <w:proofErr w:type="gramEnd"/>
     </w:p>
     <w:p>
       <w:pPr>
@@ -1811,7 +1927,27 @@
           <w:sz w:val="24"/>
           <w:szCs w:val="24"/>
         </w:rPr>
-        <w:t>@param is used in some of the classes to define parameters used in the method.</w:t>
+        <w:t>@</w:t>
+      </w:r>
+      <w:proofErr w:type="spellStart"/>
+      <w:r>
+        <w:rPr>
+          <w:rFonts w:ascii="Calibri" w:eastAsia="Calibri" w:hAnsi="Calibri" w:cs="Calibri"/>
+          <w:color w:val="000000"/>
+          <w:sz w:val="24"/>
+          <w:szCs w:val="24"/>
+        </w:rPr>
+        <w:t>param</w:t>
+      </w:r>
+      <w:proofErr w:type="spellEnd"/>
+      <w:r>
+        <w:rPr>
+          <w:rFonts w:ascii="Calibri" w:eastAsia="Calibri" w:hAnsi="Calibri" w:cs="Calibri"/>
+          <w:color w:val="000000"/>
+          <w:sz w:val="24"/>
+          <w:szCs w:val="24"/>
+        </w:rPr>
+        <w:t xml:space="preserve"> is used in some of the classes to define parameters used in the method.</w:t>
       </w:r>
     </w:p>
     <w:p>

</xml_diff>